<commit_message>
[*] Redone Login screen [+] Added content [+] Added Vuforia
</commit_message>
<xml_diff>
--- a/Влад ТЗ.docx
+++ b/Влад ТЗ.docx
@@ -1,6 +1,6 @@
 
 <file path=word/document.xml><?xml version="1.0" encoding="utf-8"?>
-<w:document xmlns:wpc="http://schemas.microsoft.com/office/word/2010/wordprocessingCanvas" xmlns:cx="http://schemas.microsoft.com/office/drawing/2014/chartex" xmlns:cx1="http://schemas.microsoft.com/office/drawing/2015/9/8/chartex" xmlns:cx2="http://schemas.microsoft.com/office/drawing/2015/10/21/chartex" xmlns:cx3="http://schemas.microsoft.com/office/drawing/2016/5/9/chartex" xmlns:cx4="http://schemas.microsoft.com/office/drawing/2016/5/10/chartex" xmlns:cx5="http://schemas.microsoft.com/office/drawing/2016/5/11/chartex" xmlns:cx6="http://schemas.microsoft.com/office/drawing/2016/5/12/chartex" xmlns:cx7="http://schemas.microsoft.com/office/drawing/2016/5/13/chartex" xmlns:cx8="http://schemas.microsoft.com/office/drawing/2016/5/14/chartex" xmlns:mc="http://schemas.openxmlformats.org/markup-compatibility/2006" xmlns:aink="http://schemas.microsoft.com/office/drawing/2016/ink" xmlns:am3d="http://schemas.microsoft.com/office/drawing/2017/model3d" xmlns:o="urn:schemas-microsoft-com:office:office" xmlns:r="http://schemas.openxmlformats.org/officeDocument/2006/relationships" xmlns:m="http://schemas.openxmlformats.org/officeDocument/2006/math" xmlns:v="urn:schemas-microsoft-com:vml" xmlns:wp14="http://schemas.microsoft.com/office/word/2010/wordprocessingDrawing" xmlns:wp="http://schemas.openxmlformats.org/drawingml/2006/wordprocessingDrawing" xmlns:w10="urn:schemas-microsoft-com:office:word" xmlns:w="http://schemas.openxmlformats.org/wordprocessingml/2006/main" xmlns:w14="http://schemas.microsoft.com/office/word/2010/wordml" xmlns:w15="http://schemas.microsoft.com/office/word/2012/wordml" xmlns:w16cex="http://schemas.microsoft.com/office/word/2018/wordml/cex" xmlns:w16cid="http://schemas.microsoft.com/office/word/2016/wordml/cid" xmlns:w16="http://schemas.microsoft.com/office/word/2018/wordml" xmlns:w16se="http://schemas.microsoft.com/office/word/2015/wordml/symex" xmlns:wpg="http://schemas.microsoft.com/office/word/2010/wordprocessingGroup" xmlns:wpi="http://schemas.microsoft.com/office/word/2010/wordprocessingInk" xmlns:wne="http://schemas.microsoft.com/office/word/2006/wordml" xmlns:wps="http://schemas.microsoft.com/office/word/2010/wordprocessingShape" mc:Ignorable="w14 w15 w16se w16cid w16 w16cex wp14">
+<w:document xmlns:wpc="http://schemas.microsoft.com/office/word/2010/wordprocessingCanvas" xmlns:cx="http://schemas.microsoft.com/office/drawing/2014/chartex" xmlns:cx1="http://schemas.microsoft.com/office/drawing/2015/9/8/chartex" xmlns:mc="http://schemas.openxmlformats.org/markup-compatibility/2006" xmlns:o="urn:schemas-microsoft-com:office:office" xmlns:r="http://schemas.openxmlformats.org/officeDocument/2006/relationships" xmlns:m="http://schemas.openxmlformats.org/officeDocument/2006/math" xmlns:v="urn:schemas-microsoft-com:vml" xmlns:wp14="http://schemas.microsoft.com/office/word/2010/wordprocessingDrawing" xmlns:wp="http://schemas.openxmlformats.org/drawingml/2006/wordprocessingDrawing" xmlns:w10="urn:schemas-microsoft-com:office:word" xmlns:w="http://schemas.openxmlformats.org/wordprocessingml/2006/main" xmlns:w14="http://schemas.microsoft.com/office/word/2010/wordml" xmlns:w15="http://schemas.microsoft.com/office/word/2012/wordml" xmlns:w16se="http://schemas.microsoft.com/office/word/2015/wordml/symex" xmlns:wpg="http://schemas.microsoft.com/office/word/2010/wordprocessingGroup" xmlns:wpi="http://schemas.microsoft.com/office/word/2010/wordprocessingInk" xmlns:wne="http://schemas.microsoft.com/office/word/2006/wordml" xmlns:wps="http://schemas.microsoft.com/office/word/2010/wordprocessingShape" mc:Ignorable="w14 w15 w16se wp14">
   <w:body>
     <w:p>
       <w:pPr>
@@ -122,8 +122,9 @@
           <w:szCs w:val="24"/>
           <w:shd w:val="clear" w:color="auto" w:fill="FFFFFF"/>
         </w:rPr>
-        <w:t xml:space="preserve"> любому предмету из курсов школьного образования и любой теме(которая полностью расскроет тему диссертацию и наглядно покажет) разработка в Vuforia Unity</w:t>
-      </w:r>
+        <w:t xml:space="preserve"> любому предмету из курсов школьного образования и любой </w:t>
+      </w:r>
+      <w:proofErr w:type="gramStart"/>
       <w:r>
         <w:rPr>
           <w:rFonts w:ascii="Times New Roman" w:hAnsi="Times New Roman" w:cs="Times New Roman"/>
@@ -132,8 +133,9 @@
           <w:szCs w:val="24"/>
           <w:shd w:val="clear" w:color="auto" w:fill="FFFFFF"/>
         </w:rPr>
-        <w:t>. Думаю следует выбрать тебе наиболее близкую, где проще контент собрать.</w:t>
-      </w:r>
+        <w:t>теме(</w:t>
+      </w:r>
+      <w:proofErr w:type="gramEnd"/>
       <w:r>
         <w:rPr>
           <w:rFonts w:ascii="Times New Roman" w:hAnsi="Times New Roman" w:cs="Times New Roman"/>
@@ -142,10 +144,150 @@
           <w:szCs w:val="24"/>
           <w:shd w:val="clear" w:color="auto" w:fill="FFFFFF"/>
         </w:rPr>
-        <w:t xml:space="preserve"> Сильно красиво и мудрено не надо, важны сроки и чтобы тебе не было сильно напряжно с работой.</w:t>
-      </w:r>
-      <w:bookmarkStart w:id="0" w:name="_GoBack"/>
-      <w:bookmarkEnd w:id="0"/>
+        <w:t xml:space="preserve">которая полностью </w:t>
+      </w:r>
+      <w:proofErr w:type="spellStart"/>
+      <w:r>
+        <w:rPr>
+          <w:rFonts w:ascii="Times New Roman" w:hAnsi="Times New Roman" w:cs="Times New Roman"/>
+          <w:color w:val="000000"/>
+          <w:sz w:val="24"/>
+          <w:szCs w:val="24"/>
+          <w:shd w:val="clear" w:color="auto" w:fill="FFFFFF"/>
+        </w:rPr>
+        <w:t>расскроет</w:t>
+      </w:r>
+      <w:proofErr w:type="spellEnd"/>
+      <w:r>
+        <w:rPr>
+          <w:rFonts w:ascii="Times New Roman" w:hAnsi="Times New Roman" w:cs="Times New Roman"/>
+          <w:color w:val="000000"/>
+          <w:sz w:val="24"/>
+          <w:szCs w:val="24"/>
+          <w:shd w:val="clear" w:color="auto" w:fill="FFFFFF"/>
+        </w:rPr>
+        <w:t xml:space="preserve"> тему диссертацию и наглядно покажет) разработка в </w:t>
+      </w:r>
+      <w:proofErr w:type="spellStart"/>
+      <w:r>
+        <w:rPr>
+          <w:rFonts w:ascii="Times New Roman" w:hAnsi="Times New Roman" w:cs="Times New Roman"/>
+          <w:color w:val="000000"/>
+          <w:sz w:val="24"/>
+          <w:szCs w:val="24"/>
+          <w:shd w:val="clear" w:color="auto" w:fill="FFFFFF"/>
+        </w:rPr>
+        <w:t>Vuforia</w:t>
+      </w:r>
+      <w:proofErr w:type="spellEnd"/>
+      <w:r>
+        <w:rPr>
+          <w:rFonts w:ascii="Times New Roman" w:hAnsi="Times New Roman" w:cs="Times New Roman"/>
+          <w:color w:val="000000"/>
+          <w:sz w:val="24"/>
+          <w:szCs w:val="24"/>
+          <w:shd w:val="clear" w:color="auto" w:fill="FFFFFF"/>
+        </w:rPr>
+        <w:t xml:space="preserve"> </w:t>
+      </w:r>
+      <w:proofErr w:type="spellStart"/>
+      <w:r>
+        <w:rPr>
+          <w:rFonts w:ascii="Times New Roman" w:hAnsi="Times New Roman" w:cs="Times New Roman"/>
+          <w:color w:val="000000"/>
+          <w:sz w:val="24"/>
+          <w:szCs w:val="24"/>
+          <w:shd w:val="clear" w:color="auto" w:fill="FFFFFF"/>
+        </w:rPr>
+        <w:t>Unity</w:t>
+      </w:r>
+      <w:proofErr w:type="spellEnd"/>
+      <w:r>
+        <w:rPr>
+          <w:rFonts w:ascii="Times New Roman" w:hAnsi="Times New Roman" w:cs="Times New Roman"/>
+          <w:color w:val="000000"/>
+          <w:sz w:val="24"/>
+          <w:szCs w:val="24"/>
+          <w:shd w:val="clear" w:color="auto" w:fill="FFFFFF"/>
+        </w:rPr>
+        <w:t xml:space="preserve">. </w:t>
+      </w:r>
+      <w:proofErr w:type="gramStart"/>
+      <w:r>
+        <w:rPr>
+          <w:rFonts w:ascii="Times New Roman" w:hAnsi="Times New Roman" w:cs="Times New Roman"/>
+          <w:color w:val="000000"/>
+          <w:sz w:val="24"/>
+          <w:szCs w:val="24"/>
+          <w:shd w:val="clear" w:color="auto" w:fill="FFFFFF"/>
+        </w:rPr>
+        <w:t>Думаю</w:t>
+      </w:r>
+      <w:proofErr w:type="gramEnd"/>
+      <w:r>
+        <w:rPr>
+          <w:rFonts w:ascii="Times New Roman" w:hAnsi="Times New Roman" w:cs="Times New Roman"/>
+          <w:color w:val="000000"/>
+          <w:sz w:val="24"/>
+          <w:szCs w:val="24"/>
+          <w:shd w:val="clear" w:color="auto" w:fill="FFFFFF"/>
+        </w:rPr>
+        <w:t xml:space="preserve"> следует выбрать тебе наиболее близкую, где проще контент собрать.</w:t>
+      </w:r>
+      <w:r>
+        <w:rPr>
+          <w:rFonts w:ascii="Times New Roman" w:hAnsi="Times New Roman" w:cs="Times New Roman"/>
+          <w:color w:val="000000"/>
+          <w:sz w:val="24"/>
+          <w:szCs w:val="24"/>
+          <w:shd w:val="clear" w:color="auto" w:fill="FFFFFF"/>
+        </w:rPr>
+        <w:t xml:space="preserve"> Сильно красиво и мудрено не надо, важны </w:t>
+      </w:r>
+      <w:proofErr w:type="gramStart"/>
+      <w:r>
+        <w:rPr>
+          <w:rFonts w:ascii="Times New Roman" w:hAnsi="Times New Roman" w:cs="Times New Roman"/>
+          <w:color w:val="000000"/>
+          <w:sz w:val="24"/>
+          <w:szCs w:val="24"/>
+          <w:shd w:val="clear" w:color="auto" w:fill="FFFFFF"/>
+        </w:rPr>
+        <w:t>сроки</w:t>
+      </w:r>
+      <w:proofErr w:type="gramEnd"/>
+      <w:r>
+        <w:rPr>
+          <w:rFonts w:ascii="Times New Roman" w:hAnsi="Times New Roman" w:cs="Times New Roman"/>
+          <w:color w:val="000000"/>
+          <w:sz w:val="24"/>
+          <w:szCs w:val="24"/>
+          <w:shd w:val="clear" w:color="auto" w:fill="FFFFFF"/>
+        </w:rPr>
+        <w:t xml:space="preserve"> и чтобы тебе не было сильно </w:t>
+      </w:r>
+      <w:proofErr w:type="spellStart"/>
+      <w:r>
+        <w:rPr>
+          <w:rFonts w:ascii="Times New Roman" w:hAnsi="Times New Roman" w:cs="Times New Roman"/>
+          <w:color w:val="000000"/>
+          <w:sz w:val="24"/>
+          <w:szCs w:val="24"/>
+          <w:shd w:val="clear" w:color="auto" w:fill="FFFFFF"/>
+        </w:rPr>
+        <w:t>напряжно</w:t>
+      </w:r>
+      <w:proofErr w:type="spellEnd"/>
+      <w:r>
+        <w:rPr>
+          <w:rFonts w:ascii="Times New Roman" w:hAnsi="Times New Roman" w:cs="Times New Roman"/>
+          <w:color w:val="000000"/>
+          <w:sz w:val="24"/>
+          <w:szCs w:val="24"/>
+          <w:shd w:val="clear" w:color="auto" w:fill="FFFFFF"/>
+        </w:rPr>
+        <w:t xml:space="preserve"> с работой.</w:t>
+      </w:r>
     </w:p>
     <w:p>
       <w:pPr>
@@ -292,8 +434,9 @@
           <w:sz w:val="24"/>
           <w:szCs w:val="24"/>
         </w:rPr>
-        <w:t>какие конкретно объекты удобнее сделать тебе видней, важно, чтобы это можно было бы потестить и показать людям в реальности, т.е. скорее всего объекты/метки должны быть максимально универсальные, которые есть в любом месте под рукой</w:t>
-      </w:r>
+        <w:t xml:space="preserve">какие конкретно объекты удобнее сделать тебе видней, важно, чтобы это можно было бы </w:t>
+      </w:r>
+      <w:proofErr w:type="spellStart"/>
       <w:r>
         <w:rPr>
           <w:rFonts w:ascii="Times New Roman" w:hAnsi="Times New Roman" w:cs="Times New Roman"/>
@@ -304,6 +447,31 @@
           <w:sz w:val="24"/>
           <w:szCs w:val="24"/>
         </w:rPr>
+        <w:t>потестить</w:t>
+      </w:r>
+      <w:proofErr w:type="spellEnd"/>
+      <w:r>
+        <w:rPr>
+          <w:rFonts w:ascii="Times New Roman" w:hAnsi="Times New Roman" w:cs="Times New Roman"/>
+          <w:b/>
+          <w:bCs/>
+          <w:i/>
+          <w:iCs/>
+          <w:sz w:val="24"/>
+          <w:szCs w:val="24"/>
+        </w:rPr>
+        <w:t xml:space="preserve"> и показать людям в реальности, т.е. скорее всего объекты/метки должны быть максимально универсальные, которые есть в любом месте под рукой</w:t>
+      </w:r>
+      <w:r>
+        <w:rPr>
+          <w:rFonts w:ascii="Times New Roman" w:hAnsi="Times New Roman" w:cs="Times New Roman"/>
+          <w:b/>
+          <w:bCs/>
+          <w:i/>
+          <w:iCs/>
+          <w:sz w:val="24"/>
+          <w:szCs w:val="24"/>
+        </w:rPr>
         <w:t>)</w:t>
       </w:r>
       <w:r>
@@ -362,7 +530,25 @@
           <w:sz w:val="24"/>
           <w:szCs w:val="24"/>
         </w:rPr>
-        <w:t>Сами исходники проекта нужны и скринкаст демонстрации работы приложения на устройстве/эмуляторе</w:t>
+        <w:t xml:space="preserve">Сами исходники проекта нужны и </w:t>
+      </w:r>
+      <w:proofErr w:type="spellStart"/>
+      <w:r>
+        <w:rPr>
+          <w:rFonts w:ascii="Times New Roman" w:hAnsi="Times New Roman" w:cs="Times New Roman"/>
+          <w:sz w:val="24"/>
+          <w:szCs w:val="24"/>
+        </w:rPr>
+        <w:t>скринкаст</w:t>
+      </w:r>
+      <w:proofErr w:type="spellEnd"/>
+      <w:r>
+        <w:rPr>
+          <w:rFonts w:ascii="Times New Roman" w:hAnsi="Times New Roman" w:cs="Times New Roman"/>
+          <w:sz w:val="24"/>
+          <w:szCs w:val="24"/>
+        </w:rPr>
+        <w:t xml:space="preserve"> демонстрации работы приложения на устройстве/эмуляторе</w:t>
       </w:r>
     </w:p>
     <w:p>
@@ -426,6 +612,782 @@
           <w:szCs w:val="24"/>
         </w:rPr>
       </w:pPr>
+    </w:p>
+    <w:p>
+      <w:pPr>
+        <w:rPr>
+          <w:rFonts w:ascii="Times New Roman" w:hAnsi="Times New Roman" w:cs="Times New Roman"/>
+          <w:sz w:val="24"/>
+          <w:szCs w:val="24"/>
+        </w:rPr>
+      </w:pPr>
+    </w:p>
+    <w:p>
+      <w:pPr>
+        <w:rPr>
+          <w:rFonts w:ascii="Times New Roman" w:hAnsi="Times New Roman" w:cs="Times New Roman"/>
+          <w:sz w:val="24"/>
+          <w:szCs w:val="24"/>
+        </w:rPr>
+      </w:pPr>
+    </w:p>
+    <w:p>
+      <w:pPr>
+        <w:rPr>
+          <w:rFonts w:ascii="Times New Roman" w:hAnsi="Times New Roman" w:cs="Times New Roman"/>
+          <w:sz w:val="24"/>
+          <w:szCs w:val="24"/>
+        </w:rPr>
+      </w:pPr>
+    </w:p>
+    <w:p>
+      <w:pPr>
+        <w:rPr>
+          <w:rFonts w:ascii="Times New Roman" w:hAnsi="Times New Roman" w:cs="Times New Roman"/>
+          <w:sz w:val="24"/>
+          <w:szCs w:val="24"/>
+        </w:rPr>
+      </w:pPr>
+    </w:p>
+    <w:p>
+      <w:pPr>
+        <w:rPr>
+          <w:rFonts w:ascii="Times New Roman" w:hAnsi="Times New Roman" w:cs="Times New Roman"/>
+          <w:sz w:val="24"/>
+          <w:szCs w:val="24"/>
+        </w:rPr>
+      </w:pPr>
+    </w:p>
+    <w:p>
+      <w:pPr>
+        <w:rPr>
+          <w:rFonts w:ascii="Times New Roman" w:hAnsi="Times New Roman" w:cs="Times New Roman"/>
+          <w:sz w:val="24"/>
+          <w:szCs w:val="24"/>
+        </w:rPr>
+      </w:pPr>
+    </w:p>
+    <w:p>
+      <w:pPr>
+        <w:rPr>
+          <w:rFonts w:ascii="Times New Roman" w:hAnsi="Times New Roman" w:cs="Times New Roman"/>
+          <w:sz w:val="24"/>
+          <w:szCs w:val="24"/>
+        </w:rPr>
+      </w:pPr>
+    </w:p>
+    <w:p>
+      <w:pPr>
+        <w:spacing w:after="0" w:line="276" w:lineRule="auto"/>
+        <w:ind w:firstLine="709"/>
+        <w:rPr>
+          <w:rFonts w:ascii="Times New Roman" w:hAnsi="Times New Roman" w:cs="Times New Roman"/>
+          <w:sz w:val="24"/>
+          <w:szCs w:val="24"/>
+          <w:lang w:val="uk-UA"/>
+        </w:rPr>
+      </w:pPr>
+      <w:r>
+        <w:rPr>
+          <w:rFonts w:ascii="Times New Roman" w:hAnsi="Times New Roman" w:cs="Times New Roman"/>
+          <w:sz w:val="24"/>
+          <w:szCs w:val="24"/>
+          <w:lang w:val="uk-UA"/>
+        </w:rPr>
+        <w:lastRenderedPageBreak/>
+        <w:t>Скільки планет в сонячній системі</w:t>
+      </w:r>
+      <w:r>
+        <w:rPr>
+          <w:rFonts w:ascii="Times New Roman" w:hAnsi="Times New Roman" w:cs="Times New Roman"/>
+          <w:sz w:val="24"/>
+          <w:szCs w:val="24"/>
+          <w:lang w:val="uk-UA"/>
+        </w:rPr>
+        <w:t>?</w:t>
+      </w:r>
+    </w:p>
+    <w:p>
+      <w:pPr>
+        <w:pStyle w:val="a3"/>
+        <w:numPr>
+          <w:ilvl w:val="0"/>
+          <w:numId w:val="1"/>
+        </w:numPr>
+        <w:spacing w:after="0" w:line="276" w:lineRule="auto"/>
+        <w:ind w:left="0" w:firstLine="709"/>
+        <w:rPr>
+          <w:rFonts w:ascii="Times New Roman" w:hAnsi="Times New Roman" w:cs="Times New Roman"/>
+          <w:sz w:val="24"/>
+          <w:szCs w:val="24"/>
+          <w:lang w:val="uk-UA"/>
+        </w:rPr>
+      </w:pPr>
+      <w:r>
+        <w:rPr>
+          <w:rFonts w:ascii="Times New Roman" w:hAnsi="Times New Roman" w:cs="Times New Roman"/>
+          <w:sz w:val="24"/>
+          <w:szCs w:val="24"/>
+          <w:lang w:val="uk-UA"/>
+        </w:rPr>
+        <w:t>5 планет</w:t>
+      </w:r>
+    </w:p>
+    <w:p>
+      <w:pPr>
+        <w:pStyle w:val="a4"/>
+        <w:numPr>
+          <w:ilvl w:val="0"/>
+          <w:numId w:val="1"/>
+        </w:numPr>
+        <w:tabs>
+          <w:tab w:val="clear" w:pos="4153"/>
+          <w:tab w:val="clear" w:pos="8306"/>
+        </w:tabs>
+        <w:spacing w:line="276" w:lineRule="auto"/>
+        <w:ind w:left="0" w:firstLine="709"/>
+        <w:rPr>
+          <w:b/>
+          <w:sz w:val="24"/>
+          <w:szCs w:val="24"/>
+          <w:lang w:val="uk-UA"/>
+        </w:rPr>
+      </w:pPr>
+      <w:r>
+        <w:rPr>
+          <w:b/>
+          <w:sz w:val="24"/>
+          <w:szCs w:val="24"/>
+          <w:lang w:val="uk-UA"/>
+        </w:rPr>
+        <w:t>8 планет</w:t>
+      </w:r>
+    </w:p>
+    <w:p>
+      <w:pPr>
+        <w:pStyle w:val="a4"/>
+        <w:numPr>
+          <w:ilvl w:val="0"/>
+          <w:numId w:val="1"/>
+        </w:numPr>
+        <w:tabs>
+          <w:tab w:val="clear" w:pos="4153"/>
+          <w:tab w:val="clear" w:pos="8306"/>
+        </w:tabs>
+        <w:spacing w:line="276" w:lineRule="auto"/>
+        <w:ind w:left="0" w:firstLine="709"/>
+        <w:rPr>
+          <w:sz w:val="24"/>
+          <w:szCs w:val="24"/>
+          <w:lang w:val="uk-UA"/>
+        </w:rPr>
+      </w:pPr>
+      <w:r>
+        <w:rPr>
+          <w:sz w:val="24"/>
+          <w:szCs w:val="24"/>
+          <w:lang w:val="uk-UA"/>
+        </w:rPr>
+        <w:t>7 планет</w:t>
+      </w:r>
+    </w:p>
+    <w:p>
+      <w:pPr>
+        <w:pStyle w:val="a4"/>
+        <w:numPr>
+          <w:ilvl w:val="0"/>
+          <w:numId w:val="1"/>
+        </w:numPr>
+        <w:tabs>
+          <w:tab w:val="clear" w:pos="4153"/>
+          <w:tab w:val="clear" w:pos="8306"/>
+        </w:tabs>
+        <w:spacing w:line="276" w:lineRule="auto"/>
+        <w:ind w:left="0" w:firstLine="709"/>
+        <w:rPr>
+          <w:sz w:val="24"/>
+          <w:szCs w:val="24"/>
+          <w:lang w:val="uk-UA"/>
+        </w:rPr>
+      </w:pPr>
+      <w:r>
+        <w:rPr>
+          <w:sz w:val="24"/>
+          <w:szCs w:val="24"/>
+          <w:lang w:val="uk-UA"/>
+        </w:rPr>
+        <w:t>1 планета</w:t>
+      </w:r>
+    </w:p>
+    <w:p>
+      <w:pPr>
+        <w:pStyle w:val="a4"/>
+        <w:spacing w:line="276" w:lineRule="auto"/>
+        <w:ind w:firstLine="709"/>
+        <w:rPr>
+          <w:sz w:val="24"/>
+          <w:szCs w:val="24"/>
+          <w:lang w:val="uk-UA"/>
+        </w:rPr>
+      </w:pPr>
+    </w:p>
+    <w:p>
+      <w:pPr>
+        <w:spacing w:after="0" w:line="276" w:lineRule="auto"/>
+        <w:ind w:firstLine="709"/>
+        <w:rPr>
+          <w:rFonts w:ascii="Times New Roman" w:hAnsi="Times New Roman" w:cs="Times New Roman"/>
+          <w:sz w:val="24"/>
+          <w:szCs w:val="24"/>
+          <w:lang w:val="uk-UA"/>
+        </w:rPr>
+      </w:pPr>
+      <w:r>
+        <w:rPr>
+          <w:rFonts w:ascii="Times New Roman" w:hAnsi="Times New Roman" w:cs="Times New Roman"/>
+          <w:sz w:val="24"/>
+          <w:szCs w:val="24"/>
+          <w:lang w:val="uk-UA"/>
+        </w:rPr>
+        <w:t>Яка планета знаходиться ближче всіх до сонця</w:t>
+      </w:r>
+      <w:r>
+        <w:rPr>
+          <w:rFonts w:ascii="Times New Roman" w:hAnsi="Times New Roman" w:cs="Times New Roman"/>
+          <w:sz w:val="24"/>
+          <w:szCs w:val="24"/>
+          <w:lang w:val="uk-UA"/>
+        </w:rPr>
+        <w:t>?</w:t>
+      </w:r>
+    </w:p>
+    <w:p>
+      <w:pPr>
+        <w:pStyle w:val="a3"/>
+        <w:numPr>
+          <w:ilvl w:val="0"/>
+          <w:numId w:val="3"/>
+        </w:numPr>
+        <w:spacing w:after="0" w:line="276" w:lineRule="auto"/>
+        <w:ind w:left="0" w:firstLine="709"/>
+        <w:rPr>
+          <w:rFonts w:ascii="Times New Roman" w:hAnsi="Times New Roman" w:cs="Times New Roman"/>
+          <w:sz w:val="24"/>
+          <w:szCs w:val="24"/>
+          <w:lang w:val="uk-UA"/>
+        </w:rPr>
+      </w:pPr>
+      <w:r>
+        <w:rPr>
+          <w:rFonts w:ascii="Times New Roman" w:hAnsi="Times New Roman" w:cs="Times New Roman"/>
+          <w:sz w:val="24"/>
+          <w:szCs w:val="24"/>
+          <w:lang w:val="uk-UA"/>
+        </w:rPr>
+        <w:t>Венера</w:t>
+      </w:r>
+    </w:p>
+    <w:p>
+      <w:pPr>
+        <w:pStyle w:val="a3"/>
+        <w:numPr>
+          <w:ilvl w:val="0"/>
+          <w:numId w:val="3"/>
+        </w:numPr>
+        <w:spacing w:after="0" w:line="276" w:lineRule="auto"/>
+        <w:ind w:left="0" w:firstLine="709"/>
+        <w:rPr>
+          <w:rFonts w:ascii="Times New Roman" w:hAnsi="Times New Roman" w:cs="Times New Roman"/>
+          <w:b/>
+          <w:sz w:val="24"/>
+          <w:szCs w:val="24"/>
+          <w:lang w:val="uk-UA"/>
+        </w:rPr>
+      </w:pPr>
+      <w:r>
+        <w:rPr>
+          <w:rFonts w:ascii="Times New Roman" w:hAnsi="Times New Roman" w:cs="Times New Roman"/>
+          <w:b/>
+          <w:sz w:val="24"/>
+          <w:szCs w:val="24"/>
+          <w:lang w:val="uk-UA"/>
+        </w:rPr>
+        <w:t>Меркурій</w:t>
+      </w:r>
+    </w:p>
+    <w:p>
+      <w:pPr>
+        <w:pStyle w:val="a3"/>
+        <w:numPr>
+          <w:ilvl w:val="0"/>
+          <w:numId w:val="3"/>
+        </w:numPr>
+        <w:spacing w:after="0" w:line="276" w:lineRule="auto"/>
+        <w:ind w:left="0" w:firstLine="709"/>
+        <w:rPr>
+          <w:rFonts w:ascii="Times New Roman" w:hAnsi="Times New Roman" w:cs="Times New Roman"/>
+          <w:sz w:val="24"/>
+          <w:szCs w:val="24"/>
+          <w:lang w:val="uk-UA"/>
+        </w:rPr>
+      </w:pPr>
+      <w:r>
+        <w:rPr>
+          <w:rFonts w:ascii="Times New Roman" w:hAnsi="Times New Roman" w:cs="Times New Roman"/>
+          <w:sz w:val="24"/>
+          <w:szCs w:val="24"/>
+          <w:lang w:val="uk-UA"/>
+        </w:rPr>
+        <w:t>Уран</w:t>
+      </w:r>
+    </w:p>
+    <w:p>
+      <w:pPr>
+        <w:pStyle w:val="a3"/>
+        <w:numPr>
+          <w:ilvl w:val="0"/>
+          <w:numId w:val="3"/>
+        </w:numPr>
+        <w:spacing w:after="0" w:line="276" w:lineRule="auto"/>
+        <w:ind w:left="0" w:firstLine="709"/>
+        <w:rPr>
+          <w:rFonts w:ascii="Times New Roman" w:hAnsi="Times New Roman" w:cs="Times New Roman"/>
+          <w:sz w:val="24"/>
+          <w:szCs w:val="24"/>
+          <w:lang w:val="uk-UA"/>
+        </w:rPr>
+      </w:pPr>
+      <w:r>
+        <w:rPr>
+          <w:rFonts w:ascii="Times New Roman" w:hAnsi="Times New Roman" w:cs="Times New Roman"/>
+          <w:sz w:val="24"/>
+          <w:szCs w:val="24"/>
+          <w:lang w:val="uk-UA"/>
+        </w:rPr>
+        <w:t>Земля</w:t>
+      </w:r>
+    </w:p>
+    <w:p>
+      <w:pPr>
+        <w:pStyle w:val="a3"/>
+        <w:spacing w:after="0" w:line="276" w:lineRule="auto"/>
+        <w:ind w:left="709"/>
+        <w:rPr>
+          <w:rFonts w:ascii="Times New Roman" w:hAnsi="Times New Roman" w:cs="Times New Roman"/>
+          <w:sz w:val="24"/>
+          <w:szCs w:val="24"/>
+          <w:lang w:val="uk-UA"/>
+        </w:rPr>
+      </w:pPr>
+    </w:p>
+    <w:p>
+      <w:pPr>
+        <w:spacing w:after="0" w:line="276" w:lineRule="auto"/>
+        <w:ind w:firstLine="709"/>
+        <w:rPr>
+          <w:rFonts w:ascii="Times New Roman" w:hAnsi="Times New Roman" w:cs="Times New Roman"/>
+          <w:sz w:val="24"/>
+          <w:szCs w:val="24"/>
+          <w:lang w:val="uk-UA"/>
+        </w:rPr>
+      </w:pPr>
+      <w:r>
+        <w:rPr>
+          <w:rFonts w:ascii="Times New Roman" w:hAnsi="Times New Roman" w:cs="Times New Roman"/>
+          <w:sz w:val="24"/>
+          <w:szCs w:val="24"/>
+          <w:lang w:val="uk-UA"/>
+        </w:rPr>
+        <w:t>На якій планеті живуть люди?</w:t>
+      </w:r>
+    </w:p>
+    <w:p>
+      <w:pPr>
+        <w:pStyle w:val="a3"/>
+        <w:numPr>
+          <w:ilvl w:val="0"/>
+          <w:numId w:val="4"/>
+        </w:numPr>
+        <w:spacing w:after="0" w:line="276" w:lineRule="auto"/>
+        <w:ind w:left="0" w:firstLine="709"/>
+        <w:rPr>
+          <w:rFonts w:ascii="Times New Roman" w:hAnsi="Times New Roman" w:cs="Times New Roman"/>
+          <w:b/>
+          <w:sz w:val="24"/>
+          <w:szCs w:val="24"/>
+          <w:lang w:val="uk-UA"/>
+        </w:rPr>
+      </w:pPr>
+      <w:r>
+        <w:rPr>
+          <w:rFonts w:ascii="Times New Roman" w:hAnsi="Times New Roman" w:cs="Times New Roman"/>
+          <w:b/>
+          <w:sz w:val="24"/>
+          <w:szCs w:val="24"/>
+          <w:lang w:val="uk-UA"/>
+        </w:rPr>
+        <w:t>Земля</w:t>
+      </w:r>
+    </w:p>
+    <w:p>
+      <w:pPr>
+        <w:pStyle w:val="a3"/>
+        <w:numPr>
+          <w:ilvl w:val="0"/>
+          <w:numId w:val="4"/>
+        </w:numPr>
+        <w:spacing w:after="0" w:line="276" w:lineRule="auto"/>
+        <w:ind w:left="0" w:firstLine="709"/>
+        <w:rPr>
+          <w:rFonts w:ascii="Times New Roman" w:hAnsi="Times New Roman" w:cs="Times New Roman"/>
+          <w:sz w:val="24"/>
+          <w:szCs w:val="24"/>
+          <w:lang w:val="uk-UA"/>
+        </w:rPr>
+      </w:pPr>
+      <w:r>
+        <w:rPr>
+          <w:rFonts w:ascii="Times New Roman" w:hAnsi="Times New Roman" w:cs="Times New Roman"/>
+          <w:sz w:val="24"/>
+          <w:szCs w:val="24"/>
+          <w:lang w:val="uk-UA"/>
+        </w:rPr>
+        <w:t>Нептун</w:t>
+      </w:r>
+    </w:p>
+    <w:p>
+      <w:pPr>
+        <w:pStyle w:val="a3"/>
+        <w:numPr>
+          <w:ilvl w:val="0"/>
+          <w:numId w:val="4"/>
+        </w:numPr>
+        <w:spacing w:after="0" w:line="276" w:lineRule="auto"/>
+        <w:ind w:left="0" w:firstLine="709"/>
+        <w:rPr>
+          <w:rFonts w:ascii="Times New Roman" w:hAnsi="Times New Roman" w:cs="Times New Roman"/>
+          <w:sz w:val="24"/>
+          <w:szCs w:val="24"/>
+          <w:lang w:val="uk-UA"/>
+        </w:rPr>
+      </w:pPr>
+      <w:r>
+        <w:rPr>
+          <w:rFonts w:ascii="Times New Roman" w:hAnsi="Times New Roman" w:cs="Times New Roman"/>
+          <w:sz w:val="24"/>
+          <w:szCs w:val="24"/>
+          <w:lang w:val="uk-UA"/>
+        </w:rPr>
+        <w:t>Меркурій</w:t>
+      </w:r>
+    </w:p>
+    <w:p>
+      <w:pPr>
+        <w:pStyle w:val="a3"/>
+        <w:numPr>
+          <w:ilvl w:val="0"/>
+          <w:numId w:val="4"/>
+        </w:numPr>
+        <w:spacing w:after="0" w:line="276" w:lineRule="auto"/>
+        <w:ind w:left="0" w:firstLine="709"/>
+        <w:rPr>
+          <w:rFonts w:ascii="Times New Roman" w:hAnsi="Times New Roman" w:cs="Times New Roman"/>
+          <w:sz w:val="24"/>
+          <w:szCs w:val="24"/>
+          <w:lang w:val="uk-UA"/>
+        </w:rPr>
+      </w:pPr>
+      <w:r>
+        <w:rPr>
+          <w:rFonts w:ascii="Times New Roman" w:hAnsi="Times New Roman" w:cs="Times New Roman"/>
+          <w:sz w:val="24"/>
+          <w:szCs w:val="24"/>
+          <w:lang w:val="uk-UA"/>
+        </w:rPr>
+        <w:t>Марс</w:t>
+      </w:r>
+    </w:p>
+    <w:p>
+      <w:pPr>
+        <w:pStyle w:val="a3"/>
+        <w:spacing w:after="0" w:line="276" w:lineRule="auto"/>
+        <w:ind w:left="709"/>
+        <w:rPr>
+          <w:rFonts w:ascii="Times New Roman" w:hAnsi="Times New Roman" w:cs="Times New Roman"/>
+          <w:sz w:val="24"/>
+          <w:szCs w:val="24"/>
+          <w:lang w:val="uk-UA"/>
+        </w:rPr>
+      </w:pPr>
+    </w:p>
+    <w:p>
+      <w:pPr>
+        <w:spacing w:after="0" w:line="276" w:lineRule="auto"/>
+        <w:ind w:firstLine="709"/>
+        <w:rPr>
+          <w:rFonts w:ascii="Times New Roman" w:hAnsi="Times New Roman" w:cs="Times New Roman"/>
+          <w:sz w:val="24"/>
+          <w:szCs w:val="24"/>
+          <w:lang w:val="uk-UA"/>
+        </w:rPr>
+      </w:pPr>
+      <w:r>
+        <w:rPr>
+          <w:rFonts w:ascii="Times New Roman" w:hAnsi="Times New Roman" w:cs="Times New Roman"/>
+          <w:sz w:val="24"/>
+          <w:szCs w:val="24"/>
+          <w:lang w:val="uk-UA"/>
+        </w:rPr>
+        <w:t>Яка планета рухається навколо сонця швидше всіх?</w:t>
+      </w:r>
+    </w:p>
+    <w:p>
+      <w:pPr>
+        <w:pStyle w:val="a3"/>
+        <w:numPr>
+          <w:ilvl w:val="0"/>
+          <w:numId w:val="5"/>
+        </w:numPr>
+        <w:spacing w:after="0" w:line="276" w:lineRule="auto"/>
+        <w:ind w:left="0" w:firstLine="709"/>
+        <w:rPr>
+          <w:rFonts w:ascii="Times New Roman" w:hAnsi="Times New Roman" w:cs="Times New Roman"/>
+          <w:sz w:val="24"/>
+          <w:szCs w:val="24"/>
+          <w:lang w:val="uk-UA"/>
+        </w:rPr>
+      </w:pPr>
+      <w:r>
+        <w:rPr>
+          <w:rFonts w:ascii="Times New Roman" w:hAnsi="Times New Roman" w:cs="Times New Roman"/>
+          <w:sz w:val="24"/>
+          <w:szCs w:val="24"/>
+          <w:lang w:val="uk-UA"/>
+        </w:rPr>
+        <w:t>Юпітер</w:t>
+      </w:r>
+    </w:p>
+    <w:p>
+      <w:pPr>
+        <w:pStyle w:val="a3"/>
+        <w:numPr>
+          <w:ilvl w:val="0"/>
+          <w:numId w:val="5"/>
+        </w:numPr>
+        <w:spacing w:after="0" w:line="276" w:lineRule="auto"/>
+        <w:ind w:left="0" w:firstLine="709"/>
+        <w:rPr>
+          <w:rFonts w:ascii="Times New Roman" w:hAnsi="Times New Roman" w:cs="Times New Roman"/>
+          <w:sz w:val="24"/>
+          <w:szCs w:val="24"/>
+          <w:lang w:val="uk-UA"/>
+        </w:rPr>
+      </w:pPr>
+      <w:r>
+        <w:rPr>
+          <w:rFonts w:ascii="Times New Roman" w:hAnsi="Times New Roman" w:cs="Times New Roman"/>
+          <w:sz w:val="24"/>
+          <w:szCs w:val="24"/>
+          <w:lang w:val="uk-UA"/>
+        </w:rPr>
+        <w:t>Земля</w:t>
+      </w:r>
+    </w:p>
+    <w:p>
+      <w:pPr>
+        <w:pStyle w:val="a3"/>
+        <w:numPr>
+          <w:ilvl w:val="0"/>
+          <w:numId w:val="5"/>
+        </w:numPr>
+        <w:spacing w:after="0" w:line="276" w:lineRule="auto"/>
+        <w:ind w:left="0" w:firstLine="709"/>
+        <w:rPr>
+          <w:rFonts w:ascii="Times New Roman" w:hAnsi="Times New Roman" w:cs="Times New Roman"/>
+          <w:b/>
+          <w:sz w:val="24"/>
+          <w:szCs w:val="24"/>
+          <w:lang w:val="uk-UA"/>
+        </w:rPr>
+      </w:pPr>
+      <w:r>
+        <w:rPr>
+          <w:rFonts w:ascii="Times New Roman" w:hAnsi="Times New Roman" w:cs="Times New Roman"/>
+          <w:b/>
+          <w:sz w:val="24"/>
+          <w:szCs w:val="24"/>
+          <w:lang w:val="uk-UA"/>
+        </w:rPr>
+        <w:t>Меркурій</w:t>
+      </w:r>
+    </w:p>
+    <w:p>
+      <w:pPr>
+        <w:pStyle w:val="a3"/>
+        <w:numPr>
+          <w:ilvl w:val="0"/>
+          <w:numId w:val="5"/>
+        </w:numPr>
+        <w:spacing w:after="0" w:line="276" w:lineRule="auto"/>
+        <w:ind w:left="0" w:firstLine="709"/>
+        <w:rPr>
+          <w:rFonts w:ascii="Times New Roman" w:hAnsi="Times New Roman" w:cs="Times New Roman"/>
+          <w:sz w:val="24"/>
+          <w:szCs w:val="24"/>
+          <w:lang w:val="uk-UA"/>
+        </w:rPr>
+      </w:pPr>
+      <w:r>
+        <w:rPr>
+          <w:rFonts w:ascii="Times New Roman" w:hAnsi="Times New Roman" w:cs="Times New Roman"/>
+          <w:sz w:val="24"/>
+          <w:szCs w:val="24"/>
+          <w:lang w:val="uk-UA"/>
+        </w:rPr>
+        <w:t>Сонце</w:t>
+      </w:r>
+    </w:p>
+    <w:p>
+      <w:pPr>
+        <w:pStyle w:val="a3"/>
+        <w:spacing w:after="0" w:line="276" w:lineRule="auto"/>
+        <w:ind w:left="709"/>
+        <w:rPr>
+          <w:rFonts w:ascii="Times New Roman" w:hAnsi="Times New Roman" w:cs="Times New Roman"/>
+          <w:sz w:val="24"/>
+          <w:szCs w:val="24"/>
+          <w:lang w:val="uk-UA"/>
+        </w:rPr>
+      </w:pPr>
+      <w:bookmarkStart w:id="0" w:name="_GoBack"/>
+      <w:bookmarkEnd w:id="0"/>
+    </w:p>
+    <w:p>
+      <w:pPr>
+        <w:spacing w:after="0" w:line="276" w:lineRule="auto"/>
+        <w:ind w:firstLine="709"/>
+        <w:rPr>
+          <w:rFonts w:ascii="Times New Roman" w:hAnsi="Times New Roman" w:cs="Times New Roman"/>
+          <w:sz w:val="24"/>
+          <w:szCs w:val="24"/>
+          <w:lang w:val="uk-UA"/>
+        </w:rPr>
+      </w:pPr>
+      <w:r>
+        <w:rPr>
+          <w:rFonts w:ascii="Times New Roman" w:hAnsi="Times New Roman" w:cs="Times New Roman"/>
+          <w:sz w:val="24"/>
+          <w:szCs w:val="24"/>
+          <w:lang w:val="uk-UA"/>
+        </w:rPr>
+        <w:t>Яка планета сама велика?</w:t>
+      </w:r>
+    </w:p>
+    <w:p>
+      <w:pPr>
+        <w:pStyle w:val="a3"/>
+        <w:numPr>
+          <w:ilvl w:val="0"/>
+          <w:numId w:val="6"/>
+        </w:numPr>
+        <w:spacing w:after="0" w:line="276" w:lineRule="auto"/>
+        <w:ind w:left="0" w:firstLine="709"/>
+        <w:rPr>
+          <w:rFonts w:ascii="Times New Roman" w:hAnsi="Times New Roman" w:cs="Times New Roman"/>
+          <w:sz w:val="24"/>
+          <w:szCs w:val="24"/>
+          <w:lang w:val="uk-UA"/>
+        </w:rPr>
+      </w:pPr>
+      <w:r>
+        <w:rPr>
+          <w:rFonts w:ascii="Times New Roman" w:hAnsi="Times New Roman" w:cs="Times New Roman"/>
+          <w:sz w:val="24"/>
+          <w:szCs w:val="24"/>
+          <w:lang w:val="uk-UA"/>
+        </w:rPr>
+        <w:t>Сонце</w:t>
+      </w:r>
+    </w:p>
+    <w:p>
+      <w:pPr>
+        <w:pStyle w:val="a3"/>
+        <w:numPr>
+          <w:ilvl w:val="0"/>
+          <w:numId w:val="6"/>
+        </w:numPr>
+        <w:spacing w:after="0" w:line="276" w:lineRule="auto"/>
+        <w:ind w:left="0" w:firstLine="709"/>
+        <w:rPr>
+          <w:rFonts w:ascii="Times New Roman" w:hAnsi="Times New Roman" w:cs="Times New Roman"/>
+          <w:b/>
+          <w:sz w:val="24"/>
+          <w:szCs w:val="24"/>
+          <w:lang w:val="uk-UA"/>
+        </w:rPr>
+      </w:pPr>
+      <w:r>
+        <w:rPr>
+          <w:rFonts w:ascii="Times New Roman" w:hAnsi="Times New Roman" w:cs="Times New Roman"/>
+          <w:b/>
+          <w:sz w:val="24"/>
+          <w:szCs w:val="24"/>
+          <w:lang w:val="uk-UA"/>
+        </w:rPr>
+        <w:t>Юпітер</w:t>
+      </w:r>
+    </w:p>
+    <w:p>
+      <w:pPr>
+        <w:pStyle w:val="a3"/>
+        <w:numPr>
+          <w:ilvl w:val="0"/>
+          <w:numId w:val="6"/>
+        </w:numPr>
+        <w:spacing w:after="0" w:line="276" w:lineRule="auto"/>
+        <w:ind w:left="0" w:firstLine="709"/>
+        <w:rPr>
+          <w:rFonts w:ascii="Times New Roman" w:hAnsi="Times New Roman" w:cs="Times New Roman"/>
+          <w:sz w:val="24"/>
+          <w:szCs w:val="24"/>
+          <w:lang w:val="uk-UA"/>
+        </w:rPr>
+      </w:pPr>
+      <w:r>
+        <w:rPr>
+          <w:rFonts w:ascii="Times New Roman" w:hAnsi="Times New Roman" w:cs="Times New Roman"/>
+          <w:sz w:val="24"/>
+          <w:szCs w:val="24"/>
+          <w:lang w:val="uk-UA"/>
+        </w:rPr>
+        <w:t>Венера</w:t>
+      </w:r>
+    </w:p>
+    <w:p>
+      <w:pPr>
+        <w:pStyle w:val="a3"/>
+        <w:numPr>
+          <w:ilvl w:val="0"/>
+          <w:numId w:val="6"/>
+        </w:numPr>
+        <w:spacing w:after="0" w:line="276" w:lineRule="auto"/>
+        <w:ind w:left="0" w:firstLine="709"/>
+        <w:rPr>
+          <w:rFonts w:ascii="Times New Roman" w:hAnsi="Times New Roman" w:cs="Times New Roman"/>
+          <w:sz w:val="24"/>
+          <w:szCs w:val="24"/>
+          <w:lang w:val="uk-UA"/>
+        </w:rPr>
+      </w:pPr>
+      <w:r>
+        <w:rPr>
+          <w:rFonts w:ascii="Times New Roman" w:hAnsi="Times New Roman" w:cs="Times New Roman"/>
+          <w:sz w:val="24"/>
+          <w:szCs w:val="24"/>
+          <w:lang w:val="uk-UA"/>
+        </w:rPr>
+        <w:t>Уран</w:t>
+      </w:r>
     </w:p>
     <w:sectPr>
       <w:pgSz w:w="11906" w:h="16838"/>
@@ -437,8 +1399,593 @@
 </w:document>
 </file>
 
+<file path=word/numbering.xml><?xml version="1.0" encoding="utf-8"?>
+<w:numbering xmlns:wpc="http://schemas.microsoft.com/office/word/2010/wordprocessingCanvas" xmlns:cx="http://schemas.microsoft.com/office/drawing/2014/chartex" xmlns:cx1="http://schemas.microsoft.com/office/drawing/2015/9/8/chartex" xmlns:mc="http://schemas.openxmlformats.org/markup-compatibility/2006" xmlns:o="urn:schemas-microsoft-com:office:office" xmlns:r="http://schemas.openxmlformats.org/officeDocument/2006/relationships" xmlns:m="http://schemas.openxmlformats.org/officeDocument/2006/math" xmlns:v="urn:schemas-microsoft-com:vml" xmlns:wp14="http://schemas.microsoft.com/office/word/2010/wordprocessingDrawing" xmlns:wp="http://schemas.openxmlformats.org/drawingml/2006/wordprocessingDrawing" xmlns:w10="urn:schemas-microsoft-com:office:word" xmlns:w="http://schemas.openxmlformats.org/wordprocessingml/2006/main" xmlns:w14="http://schemas.microsoft.com/office/word/2010/wordml" xmlns:w15="http://schemas.microsoft.com/office/word/2012/wordml" xmlns:w16se="http://schemas.microsoft.com/office/word/2015/wordml/symex" xmlns:wpg="http://schemas.microsoft.com/office/word/2010/wordprocessingGroup" xmlns:wpi="http://schemas.microsoft.com/office/word/2010/wordprocessingInk" xmlns:wne="http://schemas.microsoft.com/office/word/2006/wordml" xmlns:wps="http://schemas.microsoft.com/office/word/2010/wordprocessingShape" mc:Ignorable="w14 w15 w16se wp14">
+  <w:abstractNum w:abstractNumId="0" w15:restartNumberingAfterBreak="0">
+    <w:nsid w:val="09110460"/>
+    <w:multiLevelType w:val="hybridMultilevel"/>
+    <w:tmpl w:val="EE4218C8"/>
+    <w:lvl w:ilvl="0" w:tplc="F99A300E">
+      <w:start w:val="1"/>
+      <w:numFmt w:val="decimal"/>
+      <w:lvlText w:val="%1)"/>
+      <w:lvlJc w:val="left"/>
+      <w:pPr>
+        <w:ind w:left="720" w:hanging="360"/>
+      </w:pPr>
+      <w:rPr>
+        <w:rFonts w:asciiTheme="minorHAnsi" w:hAnsiTheme="minorHAnsi" w:cstheme="minorBidi" w:hint="default"/>
+        <w:sz w:val="22"/>
+      </w:rPr>
+    </w:lvl>
+    <w:lvl w:ilvl="1" w:tplc="04190019" w:tentative="1">
+      <w:start w:val="1"/>
+      <w:numFmt w:val="lowerLetter"/>
+      <w:lvlText w:val="%2."/>
+      <w:lvlJc w:val="left"/>
+      <w:pPr>
+        <w:ind w:left="1440" w:hanging="360"/>
+      </w:pPr>
+    </w:lvl>
+    <w:lvl w:ilvl="2" w:tplc="0419001B" w:tentative="1">
+      <w:start w:val="1"/>
+      <w:numFmt w:val="lowerRoman"/>
+      <w:lvlText w:val="%3."/>
+      <w:lvlJc w:val="right"/>
+      <w:pPr>
+        <w:ind w:left="2160" w:hanging="180"/>
+      </w:pPr>
+    </w:lvl>
+    <w:lvl w:ilvl="3" w:tplc="0419000F" w:tentative="1">
+      <w:start w:val="1"/>
+      <w:numFmt w:val="decimal"/>
+      <w:lvlText w:val="%4."/>
+      <w:lvlJc w:val="left"/>
+      <w:pPr>
+        <w:ind w:left="2880" w:hanging="360"/>
+      </w:pPr>
+    </w:lvl>
+    <w:lvl w:ilvl="4" w:tplc="04190019" w:tentative="1">
+      <w:start w:val="1"/>
+      <w:numFmt w:val="lowerLetter"/>
+      <w:lvlText w:val="%5."/>
+      <w:lvlJc w:val="left"/>
+      <w:pPr>
+        <w:ind w:left="3600" w:hanging="360"/>
+      </w:pPr>
+    </w:lvl>
+    <w:lvl w:ilvl="5" w:tplc="0419001B" w:tentative="1">
+      <w:start w:val="1"/>
+      <w:numFmt w:val="lowerRoman"/>
+      <w:lvlText w:val="%6."/>
+      <w:lvlJc w:val="right"/>
+      <w:pPr>
+        <w:ind w:left="4320" w:hanging="180"/>
+      </w:pPr>
+    </w:lvl>
+    <w:lvl w:ilvl="6" w:tplc="0419000F" w:tentative="1">
+      <w:start w:val="1"/>
+      <w:numFmt w:val="decimal"/>
+      <w:lvlText w:val="%7."/>
+      <w:lvlJc w:val="left"/>
+      <w:pPr>
+        <w:ind w:left="5040" w:hanging="360"/>
+      </w:pPr>
+    </w:lvl>
+    <w:lvl w:ilvl="7" w:tplc="04190019" w:tentative="1">
+      <w:start w:val="1"/>
+      <w:numFmt w:val="lowerLetter"/>
+      <w:lvlText w:val="%8."/>
+      <w:lvlJc w:val="left"/>
+      <w:pPr>
+        <w:ind w:left="5760" w:hanging="360"/>
+      </w:pPr>
+    </w:lvl>
+    <w:lvl w:ilvl="8" w:tplc="0419001B" w:tentative="1">
+      <w:start w:val="1"/>
+      <w:numFmt w:val="lowerRoman"/>
+      <w:lvlText w:val="%9."/>
+      <w:lvlJc w:val="right"/>
+      <w:pPr>
+        <w:ind w:left="6480" w:hanging="180"/>
+      </w:pPr>
+    </w:lvl>
+  </w:abstractNum>
+  <w:abstractNum w:abstractNumId="1" w15:restartNumberingAfterBreak="0">
+    <w:nsid w:val="133769E7"/>
+    <w:multiLevelType w:val="hybridMultilevel"/>
+    <w:tmpl w:val="89088AE8"/>
+    <w:lvl w:ilvl="0" w:tplc="ACCED77E">
+      <w:start w:val="1"/>
+      <w:numFmt w:val="decimal"/>
+      <w:lvlText w:val="%1)"/>
+      <w:lvlJc w:val="left"/>
+      <w:pPr>
+        <w:ind w:left="1065" w:hanging="360"/>
+      </w:pPr>
+      <w:rPr>
+        <w:rFonts w:hint="default"/>
+      </w:rPr>
+    </w:lvl>
+    <w:lvl w:ilvl="1" w:tplc="04190019" w:tentative="1">
+      <w:start w:val="1"/>
+      <w:numFmt w:val="lowerLetter"/>
+      <w:lvlText w:val="%2."/>
+      <w:lvlJc w:val="left"/>
+      <w:pPr>
+        <w:ind w:left="1785" w:hanging="360"/>
+      </w:pPr>
+    </w:lvl>
+    <w:lvl w:ilvl="2" w:tplc="0419001B" w:tentative="1">
+      <w:start w:val="1"/>
+      <w:numFmt w:val="lowerRoman"/>
+      <w:lvlText w:val="%3."/>
+      <w:lvlJc w:val="right"/>
+      <w:pPr>
+        <w:ind w:left="2505" w:hanging="180"/>
+      </w:pPr>
+    </w:lvl>
+    <w:lvl w:ilvl="3" w:tplc="0419000F" w:tentative="1">
+      <w:start w:val="1"/>
+      <w:numFmt w:val="decimal"/>
+      <w:lvlText w:val="%4."/>
+      <w:lvlJc w:val="left"/>
+      <w:pPr>
+        <w:ind w:left="3225" w:hanging="360"/>
+      </w:pPr>
+    </w:lvl>
+    <w:lvl w:ilvl="4" w:tplc="04190019" w:tentative="1">
+      <w:start w:val="1"/>
+      <w:numFmt w:val="lowerLetter"/>
+      <w:lvlText w:val="%5."/>
+      <w:lvlJc w:val="left"/>
+      <w:pPr>
+        <w:ind w:left="3945" w:hanging="360"/>
+      </w:pPr>
+    </w:lvl>
+    <w:lvl w:ilvl="5" w:tplc="0419001B" w:tentative="1">
+      <w:start w:val="1"/>
+      <w:numFmt w:val="lowerRoman"/>
+      <w:lvlText w:val="%6."/>
+      <w:lvlJc w:val="right"/>
+      <w:pPr>
+        <w:ind w:left="4665" w:hanging="180"/>
+      </w:pPr>
+    </w:lvl>
+    <w:lvl w:ilvl="6" w:tplc="0419000F" w:tentative="1">
+      <w:start w:val="1"/>
+      <w:numFmt w:val="decimal"/>
+      <w:lvlText w:val="%7."/>
+      <w:lvlJc w:val="left"/>
+      <w:pPr>
+        <w:ind w:left="5385" w:hanging="360"/>
+      </w:pPr>
+    </w:lvl>
+    <w:lvl w:ilvl="7" w:tplc="04190019" w:tentative="1">
+      <w:start w:val="1"/>
+      <w:numFmt w:val="lowerLetter"/>
+      <w:lvlText w:val="%8."/>
+      <w:lvlJc w:val="left"/>
+      <w:pPr>
+        <w:ind w:left="6105" w:hanging="360"/>
+      </w:pPr>
+    </w:lvl>
+    <w:lvl w:ilvl="8" w:tplc="0419001B" w:tentative="1">
+      <w:start w:val="1"/>
+      <w:numFmt w:val="lowerRoman"/>
+      <w:lvlText w:val="%9."/>
+      <w:lvlJc w:val="right"/>
+      <w:pPr>
+        <w:ind w:left="6825" w:hanging="180"/>
+      </w:pPr>
+    </w:lvl>
+  </w:abstractNum>
+  <w:abstractNum w:abstractNumId="2" w15:restartNumberingAfterBreak="0">
+    <w:nsid w:val="2C0212E5"/>
+    <w:multiLevelType w:val="hybridMultilevel"/>
+    <w:tmpl w:val="2CB6B5CA"/>
+    <w:lvl w:ilvl="0" w:tplc="8406583A">
+      <w:start w:val="1"/>
+      <w:numFmt w:val="decimal"/>
+      <w:lvlText w:val="%1)"/>
+      <w:lvlJc w:val="left"/>
+      <w:pPr>
+        <w:ind w:left="1069" w:hanging="360"/>
+      </w:pPr>
+      <w:rPr>
+        <w:rFonts w:hint="default"/>
+      </w:rPr>
+    </w:lvl>
+    <w:lvl w:ilvl="1" w:tplc="04190019" w:tentative="1">
+      <w:start w:val="1"/>
+      <w:numFmt w:val="lowerLetter"/>
+      <w:lvlText w:val="%2."/>
+      <w:lvlJc w:val="left"/>
+      <w:pPr>
+        <w:ind w:left="1789" w:hanging="360"/>
+      </w:pPr>
+    </w:lvl>
+    <w:lvl w:ilvl="2" w:tplc="0419001B" w:tentative="1">
+      <w:start w:val="1"/>
+      <w:numFmt w:val="lowerRoman"/>
+      <w:lvlText w:val="%3."/>
+      <w:lvlJc w:val="right"/>
+      <w:pPr>
+        <w:ind w:left="2509" w:hanging="180"/>
+      </w:pPr>
+    </w:lvl>
+    <w:lvl w:ilvl="3" w:tplc="0419000F" w:tentative="1">
+      <w:start w:val="1"/>
+      <w:numFmt w:val="decimal"/>
+      <w:lvlText w:val="%4."/>
+      <w:lvlJc w:val="left"/>
+      <w:pPr>
+        <w:ind w:left="3229" w:hanging="360"/>
+      </w:pPr>
+    </w:lvl>
+    <w:lvl w:ilvl="4" w:tplc="04190019" w:tentative="1">
+      <w:start w:val="1"/>
+      <w:numFmt w:val="lowerLetter"/>
+      <w:lvlText w:val="%5."/>
+      <w:lvlJc w:val="left"/>
+      <w:pPr>
+        <w:ind w:left="3949" w:hanging="360"/>
+      </w:pPr>
+    </w:lvl>
+    <w:lvl w:ilvl="5" w:tplc="0419001B" w:tentative="1">
+      <w:start w:val="1"/>
+      <w:numFmt w:val="lowerRoman"/>
+      <w:lvlText w:val="%6."/>
+      <w:lvlJc w:val="right"/>
+      <w:pPr>
+        <w:ind w:left="4669" w:hanging="180"/>
+      </w:pPr>
+    </w:lvl>
+    <w:lvl w:ilvl="6" w:tplc="0419000F" w:tentative="1">
+      <w:start w:val="1"/>
+      <w:numFmt w:val="decimal"/>
+      <w:lvlText w:val="%7."/>
+      <w:lvlJc w:val="left"/>
+      <w:pPr>
+        <w:ind w:left="5389" w:hanging="360"/>
+      </w:pPr>
+    </w:lvl>
+    <w:lvl w:ilvl="7" w:tplc="04190019" w:tentative="1">
+      <w:start w:val="1"/>
+      <w:numFmt w:val="lowerLetter"/>
+      <w:lvlText w:val="%8."/>
+      <w:lvlJc w:val="left"/>
+      <w:pPr>
+        <w:ind w:left="6109" w:hanging="360"/>
+      </w:pPr>
+    </w:lvl>
+    <w:lvl w:ilvl="8" w:tplc="0419001B" w:tentative="1">
+      <w:start w:val="1"/>
+      <w:numFmt w:val="lowerRoman"/>
+      <w:lvlText w:val="%9."/>
+      <w:lvlJc w:val="right"/>
+      <w:pPr>
+        <w:ind w:left="6829" w:hanging="180"/>
+      </w:pPr>
+    </w:lvl>
+  </w:abstractNum>
+  <w:abstractNum w:abstractNumId="3" w15:restartNumberingAfterBreak="0">
+    <w:nsid w:val="39564E28"/>
+    <w:multiLevelType w:val="hybridMultilevel"/>
+    <w:tmpl w:val="D5F0D19C"/>
+    <w:lvl w:ilvl="0" w:tplc="E3862A4A">
+      <w:start w:val="1"/>
+      <w:numFmt w:val="decimal"/>
+      <w:lvlText w:val="%1)"/>
+      <w:lvlJc w:val="left"/>
+      <w:pPr>
+        <w:ind w:left="1065" w:hanging="360"/>
+      </w:pPr>
+      <w:rPr>
+        <w:rFonts w:hint="default"/>
+      </w:rPr>
+    </w:lvl>
+    <w:lvl w:ilvl="1" w:tplc="04190019" w:tentative="1">
+      <w:start w:val="1"/>
+      <w:numFmt w:val="lowerLetter"/>
+      <w:lvlText w:val="%2."/>
+      <w:lvlJc w:val="left"/>
+      <w:pPr>
+        <w:ind w:left="1785" w:hanging="360"/>
+      </w:pPr>
+    </w:lvl>
+    <w:lvl w:ilvl="2" w:tplc="0419001B" w:tentative="1">
+      <w:start w:val="1"/>
+      <w:numFmt w:val="lowerRoman"/>
+      <w:lvlText w:val="%3."/>
+      <w:lvlJc w:val="right"/>
+      <w:pPr>
+        <w:ind w:left="2505" w:hanging="180"/>
+      </w:pPr>
+    </w:lvl>
+    <w:lvl w:ilvl="3" w:tplc="0419000F" w:tentative="1">
+      <w:start w:val="1"/>
+      <w:numFmt w:val="decimal"/>
+      <w:lvlText w:val="%4."/>
+      <w:lvlJc w:val="left"/>
+      <w:pPr>
+        <w:ind w:left="3225" w:hanging="360"/>
+      </w:pPr>
+    </w:lvl>
+    <w:lvl w:ilvl="4" w:tplc="04190019" w:tentative="1">
+      <w:start w:val="1"/>
+      <w:numFmt w:val="lowerLetter"/>
+      <w:lvlText w:val="%5."/>
+      <w:lvlJc w:val="left"/>
+      <w:pPr>
+        <w:ind w:left="3945" w:hanging="360"/>
+      </w:pPr>
+    </w:lvl>
+    <w:lvl w:ilvl="5" w:tplc="0419001B" w:tentative="1">
+      <w:start w:val="1"/>
+      <w:numFmt w:val="lowerRoman"/>
+      <w:lvlText w:val="%6."/>
+      <w:lvlJc w:val="right"/>
+      <w:pPr>
+        <w:ind w:left="4665" w:hanging="180"/>
+      </w:pPr>
+    </w:lvl>
+    <w:lvl w:ilvl="6" w:tplc="0419000F" w:tentative="1">
+      <w:start w:val="1"/>
+      <w:numFmt w:val="decimal"/>
+      <w:lvlText w:val="%7."/>
+      <w:lvlJc w:val="left"/>
+      <w:pPr>
+        <w:ind w:left="5385" w:hanging="360"/>
+      </w:pPr>
+    </w:lvl>
+    <w:lvl w:ilvl="7" w:tplc="04190019" w:tentative="1">
+      <w:start w:val="1"/>
+      <w:numFmt w:val="lowerLetter"/>
+      <w:lvlText w:val="%8."/>
+      <w:lvlJc w:val="left"/>
+      <w:pPr>
+        <w:ind w:left="6105" w:hanging="360"/>
+      </w:pPr>
+    </w:lvl>
+    <w:lvl w:ilvl="8" w:tplc="0419001B" w:tentative="1">
+      <w:start w:val="1"/>
+      <w:numFmt w:val="lowerRoman"/>
+      <w:lvlText w:val="%9."/>
+      <w:lvlJc w:val="right"/>
+      <w:pPr>
+        <w:ind w:left="6825" w:hanging="180"/>
+      </w:pPr>
+    </w:lvl>
+  </w:abstractNum>
+  <w:abstractNum w:abstractNumId="4" w15:restartNumberingAfterBreak="0">
+    <w:nsid w:val="74CA4691"/>
+    <w:multiLevelType w:val="hybridMultilevel"/>
+    <w:tmpl w:val="F7ECADE8"/>
+    <w:lvl w:ilvl="0" w:tplc="210E6902">
+      <w:start w:val="1"/>
+      <w:numFmt w:val="decimal"/>
+      <w:lvlText w:val="%1)"/>
+      <w:lvlJc w:val="left"/>
+      <w:pPr>
+        <w:ind w:left="1065" w:hanging="360"/>
+      </w:pPr>
+      <w:rPr>
+        <w:rFonts w:hint="default"/>
+      </w:rPr>
+    </w:lvl>
+    <w:lvl w:ilvl="1" w:tplc="04190019" w:tentative="1">
+      <w:start w:val="1"/>
+      <w:numFmt w:val="lowerLetter"/>
+      <w:lvlText w:val="%2."/>
+      <w:lvlJc w:val="left"/>
+      <w:pPr>
+        <w:ind w:left="1785" w:hanging="360"/>
+      </w:pPr>
+    </w:lvl>
+    <w:lvl w:ilvl="2" w:tplc="0419001B" w:tentative="1">
+      <w:start w:val="1"/>
+      <w:numFmt w:val="lowerRoman"/>
+      <w:lvlText w:val="%3."/>
+      <w:lvlJc w:val="right"/>
+      <w:pPr>
+        <w:ind w:left="2505" w:hanging="180"/>
+      </w:pPr>
+    </w:lvl>
+    <w:lvl w:ilvl="3" w:tplc="0419000F" w:tentative="1">
+      <w:start w:val="1"/>
+      <w:numFmt w:val="decimal"/>
+      <w:lvlText w:val="%4."/>
+      <w:lvlJc w:val="left"/>
+      <w:pPr>
+        <w:ind w:left="3225" w:hanging="360"/>
+      </w:pPr>
+    </w:lvl>
+    <w:lvl w:ilvl="4" w:tplc="04190019" w:tentative="1">
+      <w:start w:val="1"/>
+      <w:numFmt w:val="lowerLetter"/>
+      <w:lvlText w:val="%5."/>
+      <w:lvlJc w:val="left"/>
+      <w:pPr>
+        <w:ind w:left="3945" w:hanging="360"/>
+      </w:pPr>
+    </w:lvl>
+    <w:lvl w:ilvl="5" w:tplc="0419001B" w:tentative="1">
+      <w:start w:val="1"/>
+      <w:numFmt w:val="lowerRoman"/>
+      <w:lvlText w:val="%6."/>
+      <w:lvlJc w:val="right"/>
+      <w:pPr>
+        <w:ind w:left="4665" w:hanging="180"/>
+      </w:pPr>
+    </w:lvl>
+    <w:lvl w:ilvl="6" w:tplc="0419000F" w:tentative="1">
+      <w:start w:val="1"/>
+      <w:numFmt w:val="decimal"/>
+      <w:lvlText w:val="%7."/>
+      <w:lvlJc w:val="left"/>
+      <w:pPr>
+        <w:ind w:left="5385" w:hanging="360"/>
+      </w:pPr>
+    </w:lvl>
+    <w:lvl w:ilvl="7" w:tplc="04190019" w:tentative="1">
+      <w:start w:val="1"/>
+      <w:numFmt w:val="lowerLetter"/>
+      <w:lvlText w:val="%8."/>
+      <w:lvlJc w:val="left"/>
+      <w:pPr>
+        <w:ind w:left="6105" w:hanging="360"/>
+      </w:pPr>
+    </w:lvl>
+    <w:lvl w:ilvl="8" w:tplc="0419001B" w:tentative="1">
+      <w:start w:val="1"/>
+      <w:numFmt w:val="lowerRoman"/>
+      <w:lvlText w:val="%9."/>
+      <w:lvlJc w:val="right"/>
+      <w:pPr>
+        <w:ind w:left="6825" w:hanging="180"/>
+      </w:pPr>
+    </w:lvl>
+  </w:abstractNum>
+  <w:abstractNum w:abstractNumId="5" w15:restartNumberingAfterBreak="0">
+    <w:nsid w:val="7BBA65EF"/>
+    <w:multiLevelType w:val="hybridMultilevel"/>
+    <w:tmpl w:val="77766B56"/>
+    <w:lvl w:ilvl="0" w:tplc="3DB808E0">
+      <w:start w:val="1"/>
+      <w:numFmt w:val="decimal"/>
+      <w:lvlText w:val="%1."/>
+      <w:lvlJc w:val="left"/>
+      <w:pPr>
+        <w:tabs>
+          <w:tab w:val="num" w:pos="720"/>
+        </w:tabs>
+        <w:ind w:left="720" w:hanging="360"/>
+      </w:pPr>
+      <w:rPr>
+        <w:rFonts w:hint="default"/>
+      </w:rPr>
+    </w:lvl>
+    <w:lvl w:ilvl="1" w:tplc="04190019" w:tentative="1">
+      <w:start w:val="1"/>
+      <w:numFmt w:val="lowerLetter"/>
+      <w:lvlText w:val="%2."/>
+      <w:lvlJc w:val="left"/>
+      <w:pPr>
+        <w:tabs>
+          <w:tab w:val="num" w:pos="1440"/>
+        </w:tabs>
+        <w:ind w:left="1440" w:hanging="360"/>
+      </w:pPr>
+    </w:lvl>
+    <w:lvl w:ilvl="2" w:tplc="0419001B" w:tentative="1">
+      <w:start w:val="1"/>
+      <w:numFmt w:val="lowerRoman"/>
+      <w:lvlText w:val="%3."/>
+      <w:lvlJc w:val="right"/>
+      <w:pPr>
+        <w:tabs>
+          <w:tab w:val="num" w:pos="2160"/>
+        </w:tabs>
+        <w:ind w:left="2160" w:hanging="180"/>
+      </w:pPr>
+    </w:lvl>
+    <w:lvl w:ilvl="3" w:tplc="0419000F" w:tentative="1">
+      <w:start w:val="1"/>
+      <w:numFmt w:val="decimal"/>
+      <w:lvlText w:val="%4."/>
+      <w:lvlJc w:val="left"/>
+      <w:pPr>
+        <w:tabs>
+          <w:tab w:val="num" w:pos="2880"/>
+        </w:tabs>
+        <w:ind w:left="2880" w:hanging="360"/>
+      </w:pPr>
+    </w:lvl>
+    <w:lvl w:ilvl="4" w:tplc="04190019" w:tentative="1">
+      <w:start w:val="1"/>
+      <w:numFmt w:val="lowerLetter"/>
+      <w:lvlText w:val="%5."/>
+      <w:lvlJc w:val="left"/>
+      <w:pPr>
+        <w:tabs>
+          <w:tab w:val="num" w:pos="3600"/>
+        </w:tabs>
+        <w:ind w:left="3600" w:hanging="360"/>
+      </w:pPr>
+    </w:lvl>
+    <w:lvl w:ilvl="5" w:tplc="0419001B" w:tentative="1">
+      <w:start w:val="1"/>
+      <w:numFmt w:val="lowerRoman"/>
+      <w:lvlText w:val="%6."/>
+      <w:lvlJc w:val="right"/>
+      <w:pPr>
+        <w:tabs>
+          <w:tab w:val="num" w:pos="4320"/>
+        </w:tabs>
+        <w:ind w:left="4320" w:hanging="180"/>
+      </w:pPr>
+    </w:lvl>
+    <w:lvl w:ilvl="6" w:tplc="0419000F" w:tentative="1">
+      <w:start w:val="1"/>
+      <w:numFmt w:val="decimal"/>
+      <w:lvlText w:val="%7."/>
+      <w:lvlJc w:val="left"/>
+      <w:pPr>
+        <w:tabs>
+          <w:tab w:val="num" w:pos="5040"/>
+        </w:tabs>
+        <w:ind w:left="5040" w:hanging="360"/>
+      </w:pPr>
+    </w:lvl>
+    <w:lvl w:ilvl="7" w:tplc="04190019" w:tentative="1">
+      <w:start w:val="1"/>
+      <w:numFmt w:val="lowerLetter"/>
+      <w:lvlText w:val="%8."/>
+      <w:lvlJc w:val="left"/>
+      <w:pPr>
+        <w:tabs>
+          <w:tab w:val="num" w:pos="5760"/>
+        </w:tabs>
+        <w:ind w:left="5760" w:hanging="360"/>
+      </w:pPr>
+    </w:lvl>
+    <w:lvl w:ilvl="8" w:tplc="0419001B" w:tentative="1">
+      <w:start w:val="1"/>
+      <w:numFmt w:val="lowerRoman"/>
+      <w:lvlText w:val="%9."/>
+      <w:lvlJc w:val="right"/>
+      <w:pPr>
+        <w:tabs>
+          <w:tab w:val="num" w:pos="6480"/>
+        </w:tabs>
+        <w:ind w:left="6480" w:hanging="180"/>
+      </w:pPr>
+    </w:lvl>
+  </w:abstractNum>
+  <w:num w:numId="1">
+    <w:abstractNumId w:val="0"/>
+  </w:num>
+  <w:num w:numId="2">
+    <w:abstractNumId w:val="5"/>
+  </w:num>
+  <w:num w:numId="3">
+    <w:abstractNumId w:val="2"/>
+  </w:num>
+  <w:num w:numId="4">
+    <w:abstractNumId w:val="4"/>
+  </w:num>
+  <w:num w:numId="5">
+    <w:abstractNumId w:val="3"/>
+  </w:num>
+  <w:num w:numId="6">
+    <w:abstractNumId w:val="1"/>
+  </w:num>
+</w:numbering>
+</file>
+
 <file path=word/styles.xml><?xml version="1.0" encoding="utf-8"?>
-<w:styles xmlns:mc="http://schemas.openxmlformats.org/markup-compatibility/2006" xmlns:r="http://schemas.openxmlformats.org/officeDocument/2006/relationships" xmlns:w="http://schemas.openxmlformats.org/wordprocessingml/2006/main" xmlns:w14="http://schemas.microsoft.com/office/word/2010/wordml" xmlns:w15="http://schemas.microsoft.com/office/word/2012/wordml" xmlns:w16cex="http://schemas.microsoft.com/office/word/2018/wordml/cex" xmlns:w16cid="http://schemas.microsoft.com/office/word/2016/wordml/cid" xmlns:w16="http://schemas.microsoft.com/office/word/2018/wordml" xmlns:w16se="http://schemas.microsoft.com/office/word/2015/wordml/symex" mc:Ignorable="w14 w15 w16se w16cid w16 w16cex">
+<w:styles xmlns:mc="http://schemas.openxmlformats.org/markup-compatibility/2006" xmlns:r="http://schemas.openxmlformats.org/officeDocument/2006/relationships" xmlns:w="http://schemas.openxmlformats.org/wordprocessingml/2006/main" xmlns:w14="http://schemas.microsoft.com/office/word/2010/wordml" xmlns:w15="http://schemas.microsoft.com/office/word/2012/wordml" xmlns:w16se="http://schemas.microsoft.com/office/word/2015/wordml/symex" mc:Ignorable="w14 w15 w16se">
   <w:docDefaults>
     <w:rPrDefault>
       <w:rPr>
@@ -454,7 +2001,7 @@
       </w:pPr>
     </w:pPrDefault>
   </w:docDefaults>
-  <w:latentStyles w:defLockedState="0" w:defUIPriority="99" w:defSemiHidden="0" w:defUnhideWhenUsed="0" w:defQFormat="0" w:count="376">
+  <w:latentStyles w:defLockedState="0" w:defUIPriority="99" w:defSemiHidden="0" w:defUnhideWhenUsed="0" w:defQFormat="0" w:count="371">
     <w:lsdException w:name="Normal" w:uiPriority="0" w:qFormat="1"/>
     <w:lsdException w:name="heading 1" w:uiPriority="9" w:qFormat="1"/>
     <w:lsdException w:name="heading 2" w:semiHidden="1" w:uiPriority="9" w:unhideWhenUsed="1" w:qFormat="1"/>
@@ -826,11 +2373,6 @@
     <w:lsdException w:name="List Table 5 Dark Accent 6" w:uiPriority="50"/>
     <w:lsdException w:name="List Table 6 Colorful Accent 6" w:uiPriority="51"/>
     <w:lsdException w:name="List Table 7 Colorful Accent 6" w:uiPriority="52"/>
-    <w:lsdException w:name="Mention" w:semiHidden="1" w:unhideWhenUsed="1"/>
-    <w:lsdException w:name="Smart Hyperlink" w:semiHidden="1" w:unhideWhenUsed="1"/>
-    <w:lsdException w:name="Hashtag" w:semiHidden="1" w:unhideWhenUsed="1"/>
-    <w:lsdException w:name="Unresolved Mention" w:semiHidden="1" w:unhideWhenUsed="1"/>
-    <w:lsdException w:name="Smart Link" w:semiHidden="1" w:unhideWhenUsed="1"/>
   </w:latentStyles>
   <w:style w:type="paragraph" w:default="1" w:styleId="a">
     <w:name w:val="Normal"/>
@@ -863,6 +2405,50 @@
     <w:uiPriority w:val="99"/>
     <w:semiHidden/>
     <w:unhideWhenUsed/>
+  </w:style>
+  <w:style w:type="paragraph" w:styleId="a3">
+    <w:name w:val="List Paragraph"/>
+    <w:basedOn w:val="a"/>
+    <w:uiPriority w:val="34"/>
+    <w:qFormat/>
+    <w:rsid w:val="003F7721"/>
+    <w:pPr>
+      <w:ind w:left="720"/>
+      <w:contextualSpacing/>
+    </w:pPr>
+  </w:style>
+  <w:style w:type="paragraph" w:styleId="a4">
+    <w:name w:val="footer"/>
+    <w:basedOn w:val="a"/>
+    <w:link w:val="a5"/>
+    <w:uiPriority w:val="99"/>
+    <w:rsid w:val="003F7721"/>
+    <w:pPr>
+      <w:tabs>
+        <w:tab w:val="center" w:pos="4153"/>
+        <w:tab w:val="right" w:pos="8306"/>
+      </w:tabs>
+      <w:spacing w:after="0" w:line="240" w:lineRule="auto"/>
+    </w:pPr>
+    <w:rPr>
+      <w:rFonts w:ascii="Times New Roman" w:eastAsia="Times New Roman" w:hAnsi="Times New Roman" w:cs="Times New Roman"/>
+      <w:sz w:val="28"/>
+      <w:szCs w:val="20"/>
+      <w:lang w:eastAsia="ru-RU"/>
+    </w:rPr>
+  </w:style>
+  <w:style w:type="character" w:customStyle="1" w:styleId="a5">
+    <w:name w:val="Нижний колонтитул Знак"/>
+    <w:basedOn w:val="a0"/>
+    <w:link w:val="a4"/>
+    <w:uiPriority w:val="99"/>
+    <w:rsid w:val="003F7721"/>
+    <w:rPr>
+      <w:rFonts w:ascii="Times New Roman" w:eastAsia="Times New Roman" w:hAnsi="Times New Roman" w:cs="Times New Roman"/>
+      <w:sz w:val="28"/>
+      <w:szCs w:val="20"/>
+      <w:lang w:eastAsia="ru-RU"/>
+    </w:rPr>
   </w:style>
 </w:styles>
 </file>

</xml_diff>